<commit_message>
Actualización - Actas y D.P
</commit_message>
<xml_diff>
--- a/Actas/Actas.docx
+++ b/Actas/Actas.docx
@@ -281,10 +281,11 @@
     <w:sdt>
       <w:sdtPr>
         <w:rPr>
-          <w:rFonts w:ascii="Arial" w:hAnsi="Arial" w:cs="Arial"/>
-          <w:sz w:val="24"/>
-          <w:szCs w:val="24"/>
-          <w:lang w:val="es-ES"/>
+          <w:rFonts w:ascii="Arial" w:eastAsiaTheme="minorHAnsi" w:hAnsi="Arial" w:cs="Arial"/>
+          <w:color w:val="auto"/>
+          <w:sz w:val="24"/>
+          <w:szCs w:val="24"/>
+          <w:lang w:val="es-ES" w:eastAsia="en-US"/>
         </w:rPr>
         <w:id w:val="-1825497891"/>
         <w:docPartObj>
@@ -294,11 +295,8 @@
       </w:sdtPr>
       <w:sdtEndPr>
         <w:rPr>
-          <w:rFonts w:eastAsiaTheme="minorHAnsi"/>
           <w:b/>
           <w:bCs/>
-          <w:color w:val="auto"/>
-          <w:lang w:eastAsia="en-US"/>
         </w:rPr>
       </w:sdtEndPr>
       <w:sdtContent>
@@ -332,12 +330,12 @@
             <w:tabs>
               <w:tab w:val="right" w:leader="dot" w:pos="8828"/>
             </w:tabs>
-            <w:spacing w:line="480" w:lineRule="auto"/>
             <w:rPr>
-              <w:rFonts w:ascii="Arial" w:hAnsi="Arial" w:cs="Arial"/>
+              <w:rFonts w:ascii="Arial" w:eastAsiaTheme="minorEastAsia" w:hAnsi="Arial" w:cs="Arial"/>
               <w:noProof/>
               <w:sz w:val="24"/>
               <w:szCs w:val="24"/>
+              <w:lang w:eastAsia="es-CO"/>
             </w:rPr>
           </w:pPr>
           <w:r>
@@ -364,7 +362,7 @@
             </w:rPr>
             <w:fldChar w:fldCharType="separate"/>
           </w:r>
-          <w:hyperlink w:anchor="_Toc493106285" w:history="1">
+          <w:hyperlink w:anchor="_Toc493536609" w:history="1">
             <w:r>
               <w:rPr>
                 <w:rStyle w:val="Hipervnculo"/>
@@ -403,7 +401,7 @@
                 <w:sz w:val="24"/>
                 <w:szCs w:val="24"/>
               </w:rPr>
-              <w:instrText xml:space="preserve"> PAGEREF _Toc493106285 \h </w:instrText>
+              <w:instrText xml:space="preserve"> PAGEREF _Toc493536609 \h </w:instrText>
             </w:r>
             <w:r>
               <w:rPr>
@@ -452,15 +450,15 @@
             <w:tabs>
               <w:tab w:val="right" w:leader="dot" w:pos="8828"/>
             </w:tabs>
-            <w:spacing w:line="480" w:lineRule="auto"/>
             <w:rPr>
-              <w:rFonts w:ascii="Arial" w:hAnsi="Arial" w:cs="Arial"/>
+              <w:rFonts w:ascii="Arial" w:eastAsiaTheme="minorEastAsia" w:hAnsi="Arial" w:cs="Arial"/>
               <w:noProof/>
               <w:sz w:val="24"/>
               <w:szCs w:val="24"/>
+              <w:lang w:eastAsia="es-CO"/>
             </w:rPr>
           </w:pPr>
-          <w:hyperlink w:anchor="_Toc493106286" w:history="1">
+          <w:hyperlink w:anchor="_Toc493536610" w:history="1">
             <w:r>
               <w:rPr>
                 <w:rStyle w:val="Hipervnculo"/>
@@ -499,7 +497,7 @@
                 <w:sz w:val="24"/>
                 <w:szCs w:val="24"/>
               </w:rPr>
-              <w:instrText xml:space="preserve"> PAGEREF _Toc493106286 \h </w:instrText>
+              <w:instrText xml:space="preserve"> PAGEREF _Toc493536610 \h </w:instrText>
             </w:r>
             <w:r>
               <w:rPr>
@@ -548,15 +546,15 @@
             <w:tabs>
               <w:tab w:val="right" w:leader="dot" w:pos="8828"/>
             </w:tabs>
-            <w:spacing w:line="480" w:lineRule="auto"/>
             <w:rPr>
-              <w:rFonts w:ascii="Arial" w:hAnsi="Arial" w:cs="Arial"/>
+              <w:rFonts w:ascii="Arial" w:eastAsiaTheme="minorEastAsia" w:hAnsi="Arial" w:cs="Arial"/>
               <w:noProof/>
               <w:sz w:val="24"/>
               <w:szCs w:val="24"/>
+              <w:lang w:eastAsia="es-CO"/>
             </w:rPr>
           </w:pPr>
-          <w:hyperlink w:anchor="_Toc493106287" w:history="1">
+          <w:hyperlink w:anchor="_Toc493536611" w:history="1">
             <w:r>
               <w:rPr>
                 <w:rStyle w:val="Hipervnculo"/>
@@ -595,7 +593,7 @@
                 <w:sz w:val="24"/>
                 <w:szCs w:val="24"/>
               </w:rPr>
-              <w:instrText xml:space="preserve"> PAGEREF _Toc493106287 \h </w:instrText>
+              <w:instrText xml:space="preserve"> PAGEREF _Toc493536611 \h </w:instrText>
             </w:r>
             <w:r>
               <w:rPr>
@@ -644,15 +642,15 @@
             <w:tabs>
               <w:tab w:val="right" w:leader="dot" w:pos="8828"/>
             </w:tabs>
-            <w:spacing w:line="480" w:lineRule="auto"/>
             <w:rPr>
-              <w:rFonts w:ascii="Arial" w:hAnsi="Arial" w:cs="Arial"/>
+              <w:rFonts w:ascii="Arial" w:eastAsiaTheme="minorEastAsia" w:hAnsi="Arial" w:cs="Arial"/>
               <w:noProof/>
               <w:sz w:val="24"/>
               <w:szCs w:val="24"/>
+              <w:lang w:eastAsia="es-CO"/>
             </w:rPr>
           </w:pPr>
-          <w:hyperlink w:anchor="_Toc493106288" w:history="1">
+          <w:hyperlink w:anchor="_Toc493536612" w:history="1">
             <w:r>
               <w:rPr>
                 <w:rStyle w:val="Hipervnculo"/>
@@ -691,7 +689,7 @@
                 <w:sz w:val="24"/>
                 <w:szCs w:val="24"/>
               </w:rPr>
-              <w:instrText xml:space="preserve"> PAGEREF _Toc493106288 \h </w:instrText>
+              <w:instrText xml:space="preserve"> PAGEREF _Toc493536612 \h </w:instrText>
             </w:r>
             <w:r>
               <w:rPr>
@@ -740,15 +738,15 @@
             <w:tabs>
               <w:tab w:val="right" w:leader="dot" w:pos="8828"/>
             </w:tabs>
-            <w:spacing w:line="480" w:lineRule="auto"/>
             <w:rPr>
-              <w:rFonts w:ascii="Arial" w:hAnsi="Arial" w:cs="Arial"/>
+              <w:rFonts w:ascii="Arial" w:eastAsiaTheme="minorEastAsia" w:hAnsi="Arial" w:cs="Arial"/>
               <w:noProof/>
               <w:sz w:val="24"/>
               <w:szCs w:val="24"/>
+              <w:lang w:eastAsia="es-CO"/>
             </w:rPr>
           </w:pPr>
-          <w:hyperlink w:anchor="_Toc493106289" w:history="1">
+          <w:hyperlink w:anchor="_Toc493536613" w:history="1">
             <w:r>
               <w:rPr>
                 <w:rStyle w:val="Hipervnculo"/>
@@ -787,7 +785,7 @@
                 <w:sz w:val="24"/>
                 <w:szCs w:val="24"/>
               </w:rPr>
-              <w:instrText xml:space="preserve"> PAGEREF _Toc493106289 \h </w:instrText>
+              <w:instrText xml:space="preserve"> PAGEREF _Toc493536613 \h </w:instrText>
             </w:r>
             <w:r>
               <w:rPr>
@@ -817,6 +815,582 @@
                 <w:szCs w:val="24"/>
               </w:rPr>
               <w:t>3</w:t>
+            </w:r>
+            <w:r>
+              <w:rPr>
+                <w:rFonts w:ascii="Arial" w:hAnsi="Arial" w:cs="Arial"/>
+                <w:noProof/>
+                <w:webHidden/>
+                <w:sz w:val="24"/>
+                <w:szCs w:val="24"/>
+              </w:rPr>
+              <w:fldChar w:fldCharType="end"/>
+            </w:r>
+          </w:hyperlink>
+        </w:p>
+        <w:p>
+          <w:pPr>
+            <w:pStyle w:val="TDC2"/>
+            <w:tabs>
+              <w:tab w:val="right" w:leader="dot" w:pos="8828"/>
+            </w:tabs>
+            <w:rPr>
+              <w:rFonts w:ascii="Arial" w:eastAsiaTheme="minorEastAsia" w:hAnsi="Arial" w:cs="Arial"/>
+              <w:noProof/>
+              <w:sz w:val="24"/>
+              <w:szCs w:val="24"/>
+              <w:lang w:eastAsia="es-CO"/>
+            </w:rPr>
+          </w:pPr>
+          <w:hyperlink w:anchor="_Toc493536614" w:history="1">
+            <w:r>
+              <w:rPr>
+                <w:rStyle w:val="Hipervnculo"/>
+                <w:rFonts w:ascii="Arial" w:hAnsi="Arial" w:cs="Arial"/>
+                <w:noProof/>
+                <w:sz w:val="24"/>
+                <w:szCs w:val="24"/>
+              </w:rPr>
+              <w:t>Miércoles 13 de septiembre.</w:t>
+            </w:r>
+            <w:r>
+              <w:rPr>
+                <w:rFonts w:ascii="Arial" w:hAnsi="Arial" w:cs="Arial"/>
+                <w:noProof/>
+                <w:webHidden/>
+                <w:sz w:val="24"/>
+                <w:szCs w:val="24"/>
+              </w:rPr>
+              <w:tab/>
+            </w:r>
+            <w:r>
+              <w:rPr>
+                <w:rFonts w:ascii="Arial" w:hAnsi="Arial" w:cs="Arial"/>
+                <w:noProof/>
+                <w:webHidden/>
+                <w:sz w:val="24"/>
+                <w:szCs w:val="24"/>
+              </w:rPr>
+              <w:fldChar w:fldCharType="begin"/>
+            </w:r>
+            <w:r>
+              <w:rPr>
+                <w:rFonts w:ascii="Arial" w:hAnsi="Arial" w:cs="Arial"/>
+                <w:noProof/>
+                <w:webHidden/>
+                <w:sz w:val="24"/>
+                <w:szCs w:val="24"/>
+              </w:rPr>
+              <w:instrText xml:space="preserve"> PAGEREF _Toc493536614 \h </w:instrText>
+            </w:r>
+            <w:r>
+              <w:rPr>
+                <w:rFonts w:ascii="Arial" w:hAnsi="Arial" w:cs="Arial"/>
+                <w:noProof/>
+                <w:webHidden/>
+                <w:sz w:val="24"/>
+                <w:szCs w:val="24"/>
+              </w:rPr>
+            </w:r>
+            <w:r>
+              <w:rPr>
+                <w:rFonts w:ascii="Arial" w:hAnsi="Arial" w:cs="Arial"/>
+                <w:noProof/>
+                <w:webHidden/>
+                <w:sz w:val="24"/>
+                <w:szCs w:val="24"/>
+              </w:rPr>
+              <w:fldChar w:fldCharType="separate"/>
+            </w:r>
+            <w:r>
+              <w:rPr>
+                <w:rFonts w:ascii="Arial" w:hAnsi="Arial" w:cs="Arial"/>
+                <w:noProof/>
+                <w:webHidden/>
+                <w:sz w:val="24"/>
+                <w:szCs w:val="24"/>
+              </w:rPr>
+              <w:t>4</w:t>
+            </w:r>
+            <w:r>
+              <w:rPr>
+                <w:rFonts w:ascii="Arial" w:hAnsi="Arial" w:cs="Arial"/>
+                <w:noProof/>
+                <w:webHidden/>
+                <w:sz w:val="24"/>
+                <w:szCs w:val="24"/>
+              </w:rPr>
+              <w:fldChar w:fldCharType="end"/>
+            </w:r>
+          </w:hyperlink>
+        </w:p>
+        <w:p>
+          <w:pPr>
+            <w:pStyle w:val="TDC2"/>
+            <w:tabs>
+              <w:tab w:val="right" w:leader="dot" w:pos="8828"/>
+            </w:tabs>
+            <w:rPr>
+              <w:rFonts w:ascii="Arial" w:eastAsiaTheme="minorEastAsia" w:hAnsi="Arial" w:cs="Arial"/>
+              <w:noProof/>
+              <w:sz w:val="24"/>
+              <w:szCs w:val="24"/>
+              <w:lang w:eastAsia="es-CO"/>
+            </w:rPr>
+          </w:pPr>
+          <w:hyperlink w:anchor="_Toc493536615" w:history="1">
+            <w:r>
+              <w:rPr>
+                <w:rStyle w:val="Hipervnculo"/>
+                <w:rFonts w:ascii="Arial" w:hAnsi="Arial" w:cs="Arial"/>
+                <w:noProof/>
+                <w:sz w:val="24"/>
+                <w:szCs w:val="24"/>
+              </w:rPr>
+              <w:t>Jueves 14 de septiembre.</w:t>
+            </w:r>
+            <w:r>
+              <w:rPr>
+                <w:rFonts w:ascii="Arial" w:hAnsi="Arial" w:cs="Arial"/>
+                <w:noProof/>
+                <w:webHidden/>
+                <w:sz w:val="24"/>
+                <w:szCs w:val="24"/>
+              </w:rPr>
+              <w:tab/>
+            </w:r>
+            <w:r>
+              <w:rPr>
+                <w:rFonts w:ascii="Arial" w:hAnsi="Arial" w:cs="Arial"/>
+                <w:noProof/>
+                <w:webHidden/>
+                <w:sz w:val="24"/>
+                <w:szCs w:val="24"/>
+              </w:rPr>
+              <w:fldChar w:fldCharType="begin"/>
+            </w:r>
+            <w:r>
+              <w:rPr>
+                <w:rFonts w:ascii="Arial" w:hAnsi="Arial" w:cs="Arial"/>
+                <w:noProof/>
+                <w:webHidden/>
+                <w:sz w:val="24"/>
+                <w:szCs w:val="24"/>
+              </w:rPr>
+              <w:instrText xml:space="preserve"> PAGEREF _Toc493536615 \h </w:instrText>
+            </w:r>
+            <w:r>
+              <w:rPr>
+                <w:rFonts w:ascii="Arial" w:hAnsi="Arial" w:cs="Arial"/>
+                <w:noProof/>
+                <w:webHidden/>
+                <w:sz w:val="24"/>
+                <w:szCs w:val="24"/>
+              </w:rPr>
+            </w:r>
+            <w:r>
+              <w:rPr>
+                <w:rFonts w:ascii="Arial" w:hAnsi="Arial" w:cs="Arial"/>
+                <w:noProof/>
+                <w:webHidden/>
+                <w:sz w:val="24"/>
+                <w:szCs w:val="24"/>
+              </w:rPr>
+              <w:fldChar w:fldCharType="separate"/>
+            </w:r>
+            <w:r>
+              <w:rPr>
+                <w:rFonts w:ascii="Arial" w:hAnsi="Arial" w:cs="Arial"/>
+                <w:noProof/>
+                <w:webHidden/>
+                <w:sz w:val="24"/>
+                <w:szCs w:val="24"/>
+              </w:rPr>
+              <w:t>4</w:t>
+            </w:r>
+            <w:r>
+              <w:rPr>
+                <w:rFonts w:ascii="Arial" w:hAnsi="Arial" w:cs="Arial"/>
+                <w:noProof/>
+                <w:webHidden/>
+                <w:sz w:val="24"/>
+                <w:szCs w:val="24"/>
+              </w:rPr>
+              <w:fldChar w:fldCharType="end"/>
+            </w:r>
+          </w:hyperlink>
+        </w:p>
+        <w:p>
+          <w:pPr>
+            <w:pStyle w:val="TDC2"/>
+            <w:tabs>
+              <w:tab w:val="right" w:leader="dot" w:pos="8828"/>
+            </w:tabs>
+            <w:rPr>
+              <w:rFonts w:ascii="Arial" w:eastAsiaTheme="minorEastAsia" w:hAnsi="Arial" w:cs="Arial"/>
+              <w:noProof/>
+              <w:sz w:val="24"/>
+              <w:szCs w:val="24"/>
+              <w:lang w:eastAsia="es-CO"/>
+            </w:rPr>
+          </w:pPr>
+          <w:hyperlink w:anchor="_Toc493536616" w:history="1">
+            <w:r>
+              <w:rPr>
+                <w:rStyle w:val="Hipervnculo"/>
+                <w:rFonts w:ascii="Arial" w:hAnsi="Arial" w:cs="Arial"/>
+                <w:noProof/>
+                <w:sz w:val="24"/>
+                <w:szCs w:val="24"/>
+              </w:rPr>
+              <w:t>Domingo 17 de septiembre.</w:t>
+            </w:r>
+            <w:r>
+              <w:rPr>
+                <w:rFonts w:ascii="Arial" w:hAnsi="Arial" w:cs="Arial"/>
+                <w:noProof/>
+                <w:webHidden/>
+                <w:sz w:val="24"/>
+                <w:szCs w:val="24"/>
+              </w:rPr>
+              <w:tab/>
+            </w:r>
+            <w:r>
+              <w:rPr>
+                <w:rFonts w:ascii="Arial" w:hAnsi="Arial" w:cs="Arial"/>
+                <w:noProof/>
+                <w:webHidden/>
+                <w:sz w:val="24"/>
+                <w:szCs w:val="24"/>
+              </w:rPr>
+              <w:fldChar w:fldCharType="begin"/>
+            </w:r>
+            <w:r>
+              <w:rPr>
+                <w:rFonts w:ascii="Arial" w:hAnsi="Arial" w:cs="Arial"/>
+                <w:noProof/>
+                <w:webHidden/>
+                <w:sz w:val="24"/>
+                <w:szCs w:val="24"/>
+              </w:rPr>
+              <w:instrText xml:space="preserve"> PAGEREF _Toc493536616 \h </w:instrText>
+            </w:r>
+            <w:r>
+              <w:rPr>
+                <w:rFonts w:ascii="Arial" w:hAnsi="Arial" w:cs="Arial"/>
+                <w:noProof/>
+                <w:webHidden/>
+                <w:sz w:val="24"/>
+                <w:szCs w:val="24"/>
+              </w:rPr>
+            </w:r>
+            <w:r>
+              <w:rPr>
+                <w:rFonts w:ascii="Arial" w:hAnsi="Arial" w:cs="Arial"/>
+                <w:noProof/>
+                <w:webHidden/>
+                <w:sz w:val="24"/>
+                <w:szCs w:val="24"/>
+              </w:rPr>
+              <w:fldChar w:fldCharType="separate"/>
+            </w:r>
+            <w:r>
+              <w:rPr>
+                <w:rFonts w:ascii="Arial" w:hAnsi="Arial" w:cs="Arial"/>
+                <w:noProof/>
+                <w:webHidden/>
+                <w:sz w:val="24"/>
+                <w:szCs w:val="24"/>
+              </w:rPr>
+              <w:t>4</w:t>
+            </w:r>
+            <w:r>
+              <w:rPr>
+                <w:rFonts w:ascii="Arial" w:hAnsi="Arial" w:cs="Arial"/>
+                <w:noProof/>
+                <w:webHidden/>
+                <w:sz w:val="24"/>
+                <w:szCs w:val="24"/>
+              </w:rPr>
+              <w:fldChar w:fldCharType="end"/>
+            </w:r>
+          </w:hyperlink>
+        </w:p>
+        <w:p>
+          <w:pPr>
+            <w:pStyle w:val="TDC2"/>
+            <w:tabs>
+              <w:tab w:val="right" w:leader="dot" w:pos="8828"/>
+            </w:tabs>
+            <w:rPr>
+              <w:rFonts w:ascii="Arial" w:eastAsiaTheme="minorEastAsia" w:hAnsi="Arial" w:cs="Arial"/>
+              <w:noProof/>
+              <w:sz w:val="24"/>
+              <w:szCs w:val="24"/>
+              <w:lang w:eastAsia="es-CO"/>
+            </w:rPr>
+          </w:pPr>
+          <w:hyperlink w:anchor="_Toc493536617" w:history="1">
+            <w:r>
+              <w:rPr>
+                <w:rStyle w:val="Hipervnculo"/>
+                <w:rFonts w:ascii="Arial" w:hAnsi="Arial" w:cs="Arial"/>
+                <w:noProof/>
+                <w:sz w:val="24"/>
+                <w:szCs w:val="24"/>
+              </w:rPr>
+              <w:t>Lunes 18 de septiembre.</w:t>
+            </w:r>
+            <w:r>
+              <w:rPr>
+                <w:rFonts w:ascii="Arial" w:hAnsi="Arial" w:cs="Arial"/>
+                <w:noProof/>
+                <w:webHidden/>
+                <w:sz w:val="24"/>
+                <w:szCs w:val="24"/>
+              </w:rPr>
+              <w:tab/>
+            </w:r>
+            <w:r>
+              <w:rPr>
+                <w:rFonts w:ascii="Arial" w:hAnsi="Arial" w:cs="Arial"/>
+                <w:noProof/>
+                <w:webHidden/>
+                <w:sz w:val="24"/>
+                <w:szCs w:val="24"/>
+              </w:rPr>
+              <w:fldChar w:fldCharType="begin"/>
+            </w:r>
+            <w:r>
+              <w:rPr>
+                <w:rFonts w:ascii="Arial" w:hAnsi="Arial" w:cs="Arial"/>
+                <w:noProof/>
+                <w:webHidden/>
+                <w:sz w:val="24"/>
+                <w:szCs w:val="24"/>
+              </w:rPr>
+              <w:instrText xml:space="preserve"> PAGEREF _Toc493536617 \h </w:instrText>
+            </w:r>
+            <w:r>
+              <w:rPr>
+                <w:rFonts w:ascii="Arial" w:hAnsi="Arial" w:cs="Arial"/>
+                <w:noProof/>
+                <w:webHidden/>
+                <w:sz w:val="24"/>
+                <w:szCs w:val="24"/>
+              </w:rPr>
+            </w:r>
+            <w:r>
+              <w:rPr>
+                <w:rFonts w:ascii="Arial" w:hAnsi="Arial" w:cs="Arial"/>
+                <w:noProof/>
+                <w:webHidden/>
+                <w:sz w:val="24"/>
+                <w:szCs w:val="24"/>
+              </w:rPr>
+              <w:fldChar w:fldCharType="separate"/>
+            </w:r>
+            <w:r>
+              <w:rPr>
+                <w:rFonts w:ascii="Arial" w:hAnsi="Arial" w:cs="Arial"/>
+                <w:noProof/>
+                <w:webHidden/>
+                <w:sz w:val="24"/>
+                <w:szCs w:val="24"/>
+              </w:rPr>
+              <w:t>4</w:t>
+            </w:r>
+            <w:r>
+              <w:rPr>
+                <w:rFonts w:ascii="Arial" w:hAnsi="Arial" w:cs="Arial"/>
+                <w:noProof/>
+                <w:webHidden/>
+                <w:sz w:val="24"/>
+                <w:szCs w:val="24"/>
+              </w:rPr>
+              <w:fldChar w:fldCharType="end"/>
+            </w:r>
+          </w:hyperlink>
+        </w:p>
+        <w:p>
+          <w:pPr>
+            <w:pStyle w:val="TDC1"/>
+            <w:tabs>
+              <w:tab w:val="right" w:leader="dot" w:pos="8828"/>
+            </w:tabs>
+            <w:rPr>
+              <w:rFonts w:ascii="Arial" w:eastAsiaTheme="minorEastAsia" w:hAnsi="Arial" w:cs="Arial"/>
+              <w:noProof/>
+              <w:sz w:val="24"/>
+              <w:szCs w:val="24"/>
+              <w:lang w:eastAsia="es-CO"/>
+            </w:rPr>
+          </w:pPr>
+          <w:hyperlink w:anchor="_Toc493536618" w:history="1">
+            <w:r>
+              <w:rPr>
+                <w:rStyle w:val="Hipervnculo"/>
+                <w:rFonts w:ascii="Arial" w:hAnsi="Arial" w:cs="Arial"/>
+                <w:noProof/>
+                <w:sz w:val="24"/>
+                <w:szCs w:val="24"/>
+              </w:rPr>
+              <w:t>PLAN DE TRABAJO</w:t>
+            </w:r>
+            <w:r>
+              <w:rPr>
+                <w:rFonts w:ascii="Arial" w:hAnsi="Arial" w:cs="Arial"/>
+                <w:noProof/>
+                <w:webHidden/>
+                <w:sz w:val="24"/>
+                <w:szCs w:val="24"/>
+              </w:rPr>
+              <w:tab/>
+            </w:r>
+            <w:r>
+              <w:rPr>
+                <w:rFonts w:ascii="Arial" w:hAnsi="Arial" w:cs="Arial"/>
+                <w:noProof/>
+                <w:webHidden/>
+                <w:sz w:val="24"/>
+                <w:szCs w:val="24"/>
+              </w:rPr>
+              <w:fldChar w:fldCharType="begin"/>
+            </w:r>
+            <w:r>
+              <w:rPr>
+                <w:rFonts w:ascii="Arial" w:hAnsi="Arial" w:cs="Arial"/>
+                <w:noProof/>
+                <w:webHidden/>
+                <w:sz w:val="24"/>
+                <w:szCs w:val="24"/>
+              </w:rPr>
+              <w:instrText xml:space="preserve"> PAGEREF _Toc493536618 \h </w:instrText>
+            </w:r>
+            <w:r>
+              <w:rPr>
+                <w:rFonts w:ascii="Arial" w:hAnsi="Arial" w:cs="Arial"/>
+                <w:noProof/>
+                <w:webHidden/>
+                <w:sz w:val="24"/>
+                <w:szCs w:val="24"/>
+              </w:rPr>
+            </w:r>
+            <w:r>
+              <w:rPr>
+                <w:rFonts w:ascii="Arial" w:hAnsi="Arial" w:cs="Arial"/>
+                <w:noProof/>
+                <w:webHidden/>
+                <w:sz w:val="24"/>
+                <w:szCs w:val="24"/>
+              </w:rPr>
+              <w:fldChar w:fldCharType="separate"/>
+            </w:r>
+            <w:r>
+              <w:rPr>
+                <w:rFonts w:ascii="Arial" w:hAnsi="Arial" w:cs="Arial"/>
+                <w:noProof/>
+                <w:webHidden/>
+                <w:sz w:val="24"/>
+                <w:szCs w:val="24"/>
+              </w:rPr>
+              <w:t>5</w:t>
+            </w:r>
+            <w:r>
+              <w:rPr>
+                <w:rFonts w:ascii="Arial" w:hAnsi="Arial" w:cs="Arial"/>
+                <w:noProof/>
+                <w:webHidden/>
+                <w:sz w:val="24"/>
+                <w:szCs w:val="24"/>
+              </w:rPr>
+              <w:fldChar w:fldCharType="end"/>
+            </w:r>
+          </w:hyperlink>
+        </w:p>
+        <w:p>
+          <w:pPr>
+            <w:pStyle w:val="TDC2"/>
+            <w:tabs>
+              <w:tab w:val="right" w:leader="dot" w:pos="8828"/>
+            </w:tabs>
+            <w:rPr>
+              <w:rFonts w:ascii="Arial" w:eastAsiaTheme="minorEastAsia" w:hAnsi="Arial" w:cs="Arial"/>
+              <w:noProof/>
+              <w:sz w:val="24"/>
+              <w:szCs w:val="24"/>
+              <w:lang w:eastAsia="es-CO"/>
+            </w:rPr>
+          </w:pPr>
+          <w:hyperlink w:anchor="_Toc493536619" w:history="1">
+            <w:r>
+              <w:rPr>
+                <w:rStyle w:val="Hipervnculo"/>
+                <w:rFonts w:ascii="Arial" w:hAnsi="Arial" w:cs="Arial"/>
+                <w:noProof/>
+                <w:sz w:val="24"/>
+                <w:szCs w:val="24"/>
+              </w:rPr>
+              <w:t>Entrega 1.</w:t>
+            </w:r>
+            <w:r>
+              <w:rPr>
+                <w:rFonts w:ascii="Arial" w:hAnsi="Arial" w:cs="Arial"/>
+                <w:noProof/>
+                <w:webHidden/>
+                <w:sz w:val="24"/>
+                <w:szCs w:val="24"/>
+              </w:rPr>
+              <w:tab/>
+            </w:r>
+            <w:r>
+              <w:rPr>
+                <w:rFonts w:ascii="Arial" w:hAnsi="Arial" w:cs="Arial"/>
+                <w:noProof/>
+                <w:webHidden/>
+                <w:sz w:val="24"/>
+                <w:szCs w:val="24"/>
+              </w:rPr>
+              <w:fldChar w:fldCharType="begin"/>
+            </w:r>
+            <w:r>
+              <w:rPr>
+                <w:rFonts w:ascii="Arial" w:hAnsi="Arial" w:cs="Arial"/>
+                <w:noProof/>
+                <w:webHidden/>
+                <w:sz w:val="24"/>
+                <w:szCs w:val="24"/>
+              </w:rPr>
+              <w:instrText xml:space="preserve"> PAGEREF _Toc493536619 \h </w:instrText>
+            </w:r>
+            <w:r>
+              <w:rPr>
+                <w:rFonts w:ascii="Arial" w:hAnsi="Arial" w:cs="Arial"/>
+                <w:noProof/>
+                <w:webHidden/>
+                <w:sz w:val="24"/>
+                <w:szCs w:val="24"/>
+              </w:rPr>
+            </w:r>
+            <w:r>
+              <w:rPr>
+                <w:rFonts w:ascii="Arial" w:hAnsi="Arial" w:cs="Arial"/>
+                <w:noProof/>
+                <w:webHidden/>
+                <w:sz w:val="24"/>
+                <w:szCs w:val="24"/>
+              </w:rPr>
+              <w:fldChar w:fldCharType="separate"/>
+            </w:r>
+            <w:r>
+              <w:rPr>
+                <w:rFonts w:ascii="Arial" w:hAnsi="Arial" w:cs="Arial"/>
+                <w:noProof/>
+                <w:webHidden/>
+                <w:sz w:val="24"/>
+                <w:szCs w:val="24"/>
+              </w:rPr>
+              <w:t>5</w:t>
             </w:r>
             <w:r>
               <w:rPr>
@@ -870,6 +1444,8 @@
         </w:rPr>
         <w:br w:type="page"/>
       </w:r>
+      <w:bookmarkStart w:id="0" w:name="_GoBack"/>
+      <w:bookmarkEnd w:id="0"/>
     </w:p>
     <w:p>
       <w:pPr>
@@ -880,7 +1456,7 @@
           <w:szCs w:val="24"/>
         </w:rPr>
       </w:pPr>
-      <w:bookmarkStart w:id="0" w:name="_Toc493106285"/>
+      <w:bookmarkStart w:id="1" w:name="_Toc493536609"/>
       <w:r>
         <w:rPr>
           <w:rFonts w:cs="Arial"/>
@@ -889,7 +1465,7 @@
         <w:lastRenderedPageBreak/>
         <w:t>REUNIONES</w:t>
       </w:r>
-      <w:bookmarkEnd w:id="0"/>
+      <w:bookmarkEnd w:id="1"/>
     </w:p>
     <w:p>
       <w:pPr>
@@ -906,11 +1482,11 @@
         <w:pStyle w:val="Ttulo2"/>
         <w:spacing w:line="480" w:lineRule="auto"/>
       </w:pPr>
-      <w:bookmarkStart w:id="1" w:name="_Toc493106286"/>
+      <w:bookmarkStart w:id="2" w:name="_Toc493536610"/>
       <w:r>
         <w:t>Miércoles 23 de agosto.</w:t>
       </w:r>
-      <w:bookmarkEnd w:id="1"/>
+      <w:bookmarkEnd w:id="2"/>
     </w:p>
     <w:p>
       <w:pPr>
@@ -985,11 +1561,11 @@
         <w:pStyle w:val="Ttulo2"/>
         <w:spacing w:line="480" w:lineRule="auto"/>
       </w:pPr>
-      <w:bookmarkStart w:id="2" w:name="_Toc493106287"/>
+      <w:bookmarkStart w:id="3" w:name="_Toc493536611"/>
       <w:r>
         <w:t>Domingo 27 de agosto.</w:t>
       </w:r>
-      <w:bookmarkEnd w:id="2"/>
+      <w:bookmarkEnd w:id="3"/>
     </w:p>
     <w:p>
       <w:pPr>
@@ -1076,11 +1652,11 @@
         <w:pStyle w:val="Ttulo2"/>
         <w:spacing w:line="480" w:lineRule="auto"/>
       </w:pPr>
-      <w:bookmarkStart w:id="3" w:name="_Toc493106288"/>
+      <w:bookmarkStart w:id="4" w:name="_Toc493536612"/>
       <w:r>
         <w:t>Martes 4 de septiembre.</w:t>
       </w:r>
-      <w:bookmarkEnd w:id="3"/>
+      <w:bookmarkEnd w:id="4"/>
     </w:p>
     <w:p>
       <w:pPr>
@@ -1141,11 +1717,11 @@
         <w:pStyle w:val="Ttulo2"/>
         <w:spacing w:line="480" w:lineRule="auto"/>
       </w:pPr>
-      <w:bookmarkStart w:id="4" w:name="_Toc493106289"/>
+      <w:bookmarkStart w:id="5" w:name="_Toc493536613"/>
       <w:r>
         <w:t>Lunes 11 de septiembre.</w:t>
       </w:r>
-      <w:bookmarkEnd w:id="4"/>
+      <w:bookmarkEnd w:id="5"/>
     </w:p>
     <w:p>
       <w:pPr>
@@ -1225,9 +1801,11 @@
         <w:pStyle w:val="Ttulo2"/>
         <w:spacing w:line="480" w:lineRule="auto"/>
       </w:pPr>
+      <w:bookmarkStart w:id="6" w:name="_Toc493536614"/>
       <w:r>
         <w:t>Miércoles 13 de septiembre.</w:t>
       </w:r>
+      <w:bookmarkEnd w:id="6"/>
     </w:p>
     <w:p>
       <w:pPr>
@@ -1303,47 +1881,317 @@
     </w:p>
     <w:p>
       <w:pPr>
-        <w:spacing w:line="480" w:lineRule="auto"/>
-        <w:rPr>
-          <w:rFonts w:ascii="Arial" w:hAnsi="Arial" w:cs="Arial"/>
-          <w:b/>
-          <w:sz w:val="24"/>
-          <w:szCs w:val="24"/>
-        </w:rPr>
-      </w:pPr>
-      <w:r>
-        <w:rPr>
-          <w:rFonts w:ascii="Arial" w:hAnsi="Arial" w:cs="Arial"/>
-          <w:b/>
-          <w:sz w:val="24"/>
-          <w:szCs w:val="24"/>
-        </w:rPr>
+        <w:pStyle w:val="Ttulo2"/>
+      </w:pPr>
+      <w:bookmarkStart w:id="7" w:name="_Toc493536615"/>
+      <w:r>
         <w:t>Jueves 14 de septiembre.</w:t>
       </w:r>
-    </w:p>
-    <w:p>
-      <w:pPr>
-        <w:spacing w:line="480" w:lineRule="auto"/>
-        <w:rPr>
-          <w:rFonts w:ascii="Arial" w:hAnsi="Arial" w:cs="Arial"/>
-          <w:b/>
-          <w:sz w:val="24"/>
-          <w:szCs w:val="24"/>
-        </w:rPr>
-      </w:pPr>
-      <w:bookmarkStart w:id="5" w:name="_GoBack"/>
-      <w:bookmarkEnd w:id="5"/>
-    </w:p>
-    <w:p>
-      <w:pPr>
-        <w:spacing w:line="480" w:lineRule="auto"/>
-        <w:rPr>
-          <w:rFonts w:ascii="Arial" w:hAnsi="Arial" w:cs="Arial"/>
-          <w:b/>
-          <w:sz w:val="24"/>
-          <w:szCs w:val="24"/>
-        </w:rPr>
-      </w:pPr>
+      <w:bookmarkEnd w:id="7"/>
+    </w:p>
+    <w:p/>
+    <w:p>
+      <w:pPr>
+        <w:spacing w:line="480" w:lineRule="auto"/>
+        <w:rPr>
+          <w:rFonts w:ascii="Arial" w:hAnsi="Arial" w:cs="Arial"/>
+          <w:sz w:val="24"/>
+          <w:szCs w:val="24"/>
+        </w:rPr>
+      </w:pPr>
+      <w:r>
+        <w:rPr>
+          <w:rFonts w:ascii="Arial" w:hAnsi="Arial" w:cs="Arial"/>
+          <w:sz w:val="24"/>
+          <w:szCs w:val="24"/>
+        </w:rPr>
+        <w:t>Definición de la información que va a estar en los infográficos.</w:t>
+      </w:r>
+    </w:p>
+    <w:p>
+      <w:pPr>
+        <w:spacing w:line="480" w:lineRule="auto"/>
+        <w:rPr>
+          <w:rFonts w:ascii="Arial" w:hAnsi="Arial" w:cs="Arial"/>
+          <w:sz w:val="24"/>
+          <w:szCs w:val="24"/>
+        </w:rPr>
+      </w:pPr>
+      <w:r>
+        <w:rPr>
+          <w:rFonts w:ascii="Arial" w:hAnsi="Arial" w:cs="Arial"/>
+          <w:sz w:val="24"/>
+          <w:szCs w:val="24"/>
+        </w:rPr>
+        <w:t>Asesoría para la segunda entrega.</w:t>
+      </w:r>
+    </w:p>
+    <w:p>
+      <w:pPr>
+        <w:spacing w:line="480" w:lineRule="auto"/>
+        <w:rPr>
+          <w:rFonts w:ascii="Arial" w:hAnsi="Arial" w:cs="Arial"/>
+          <w:sz w:val="24"/>
+          <w:szCs w:val="24"/>
+        </w:rPr>
+      </w:pPr>
+      <w:r>
+        <w:rPr>
+          <w:rFonts w:ascii="Arial" w:hAnsi="Arial" w:cs="Arial"/>
+          <w:sz w:val="24"/>
+          <w:szCs w:val="24"/>
+        </w:rPr>
+        <w:t>Duración aproximada de 30 minutos.</w:t>
+      </w:r>
+    </w:p>
+    <w:p>
+      <w:pPr>
+        <w:pStyle w:val="Ttulo2"/>
+      </w:pPr>
+      <w:bookmarkStart w:id="8" w:name="_Toc493536616"/>
+      <w:r>
+        <w:t>Domingo 17 de septiembre.</w:t>
+      </w:r>
+      <w:bookmarkEnd w:id="8"/>
+    </w:p>
+    <w:p/>
+    <w:p>
+      <w:pPr>
+        <w:spacing w:line="480" w:lineRule="auto"/>
+        <w:rPr>
+          <w:rFonts w:ascii="Arial" w:hAnsi="Arial" w:cs="Arial"/>
+          <w:sz w:val="24"/>
+          <w:szCs w:val="24"/>
+        </w:rPr>
+      </w:pPr>
+      <w:r>
+        <w:rPr>
+          <w:rFonts w:ascii="Arial" w:hAnsi="Arial" w:cs="Arial"/>
+          <w:sz w:val="24"/>
+          <w:szCs w:val="24"/>
+        </w:rPr>
+        <w:t>Realización del formato de ideación paso a paso.</w:t>
+      </w:r>
+    </w:p>
+    <w:p>
+      <w:pPr>
+        <w:spacing w:line="480" w:lineRule="auto"/>
+        <w:rPr>
+          <w:rFonts w:ascii="Arial" w:hAnsi="Arial" w:cs="Arial"/>
+          <w:sz w:val="24"/>
+          <w:szCs w:val="24"/>
+        </w:rPr>
+      </w:pPr>
+      <w:r>
+        <w:rPr>
+          <w:rFonts w:ascii="Arial" w:hAnsi="Arial" w:cs="Arial"/>
+          <w:sz w:val="24"/>
+          <w:szCs w:val="24"/>
+        </w:rPr>
+        <w:t>Realización de los infográficos con diferentes enfoques.</w:t>
+      </w:r>
+    </w:p>
+    <w:p>
+      <w:pPr>
+        <w:spacing w:line="480" w:lineRule="auto"/>
+        <w:rPr>
+          <w:rFonts w:ascii="Arial" w:hAnsi="Arial" w:cs="Arial"/>
+          <w:sz w:val="24"/>
+          <w:szCs w:val="24"/>
+        </w:rPr>
+      </w:pPr>
+      <w:r>
+        <w:rPr>
+          <w:rFonts w:ascii="Arial" w:hAnsi="Arial" w:cs="Arial"/>
+          <w:sz w:val="24"/>
+          <w:szCs w:val="24"/>
+        </w:rPr>
+        <w:t>Duración aproximada de 1 hora.</w:t>
+      </w:r>
+    </w:p>
+    <w:p>
+      <w:pPr>
+        <w:pStyle w:val="Ttulo2"/>
+      </w:pPr>
+      <w:bookmarkStart w:id="9" w:name="_Toc493536617"/>
+      <w:r>
+        <w:t>Lunes 18 de septiembre.</w:t>
+      </w:r>
+      <w:bookmarkEnd w:id="9"/>
+    </w:p>
+    <w:p/>
+    <w:p>
+      <w:pPr>
+        <w:rPr>
+          <w:rFonts w:ascii="Arial" w:hAnsi="Arial" w:cs="Arial"/>
+          <w:sz w:val="24"/>
+        </w:rPr>
+      </w:pPr>
+      <w:r>
+        <w:rPr>
+          <w:rFonts w:ascii="Arial" w:hAnsi="Arial" w:cs="Arial"/>
+          <w:sz w:val="24"/>
+        </w:rPr>
+        <w:t>Finalización de los infográficos.</w:t>
+      </w:r>
+    </w:p>
+    <w:p>
+      <w:pPr>
+        <w:rPr>
+          <w:rFonts w:ascii="Arial" w:hAnsi="Arial" w:cs="Arial"/>
+          <w:sz w:val="24"/>
+        </w:rPr>
+      </w:pPr>
+      <w:r>
+        <w:rPr>
+          <w:rFonts w:ascii="Arial" w:hAnsi="Arial" w:cs="Arial"/>
+          <w:sz w:val="24"/>
+        </w:rPr>
+        <w:t>Duración aproximada de 2 horas.</w:t>
+      </w:r>
+    </w:p>
+    <w:p>
+      <w:pPr>
+        <w:pStyle w:val="Ttulo1"/>
+      </w:pPr>
+      <w:bookmarkStart w:id="10" w:name="_Toc493536618"/>
+      <w:r>
+        <w:lastRenderedPageBreak/>
+        <w:t>PLAN DE TRABAJO</w:t>
+      </w:r>
+      <w:bookmarkEnd w:id="10"/>
+    </w:p>
+    <w:p/>
+    <w:p>
+      <w:pPr>
+        <w:pStyle w:val="Ttulo2"/>
+      </w:pPr>
+      <w:bookmarkStart w:id="11" w:name="_Toc493536619"/>
+      <w:r>
+        <w:t>Entrega 1.</w:t>
+      </w:r>
+      <w:bookmarkEnd w:id="11"/>
+    </w:p>
+    <w:p/>
+    <w:p>
+      <w:pPr>
+        <w:rPr>
+          <w:rFonts w:ascii="Arial" w:hAnsi="Arial" w:cs="Arial"/>
+          <w:sz w:val="24"/>
+          <w:szCs w:val="24"/>
+        </w:rPr>
+      </w:pPr>
+      <w:r>
+        <w:rPr>
+          <w:rFonts w:ascii="Arial" w:hAnsi="Arial" w:cs="Arial"/>
+          <w:sz w:val="24"/>
+          <w:szCs w:val="24"/>
+        </w:rPr>
+        <w:t>Realización de los 5 porqué para la definición del problema.</w:t>
+      </w:r>
+    </w:p>
+    <w:p>
+      <w:pPr>
+        <w:rPr>
+          <w:rFonts w:ascii="Arial" w:hAnsi="Arial" w:cs="Arial"/>
+          <w:sz w:val="24"/>
+          <w:szCs w:val="24"/>
+        </w:rPr>
+      </w:pPr>
+      <w:r>
+        <w:rPr>
+          <w:rFonts w:ascii="Arial" w:hAnsi="Arial" w:cs="Arial"/>
+          <w:sz w:val="24"/>
+          <w:szCs w:val="24"/>
+        </w:rPr>
+        <w:t>Búsqueda de información relevante para este problema.</w:t>
+      </w:r>
+    </w:p>
+    <w:p>
+      <w:pPr>
+        <w:rPr>
+          <w:rFonts w:ascii="Arial" w:hAnsi="Arial" w:cs="Arial"/>
+          <w:sz w:val="24"/>
+          <w:szCs w:val="24"/>
+        </w:rPr>
+      </w:pPr>
+      <w:r>
+        <w:rPr>
+          <w:rFonts w:ascii="Arial" w:hAnsi="Arial" w:cs="Arial"/>
+          <w:sz w:val="24"/>
+          <w:szCs w:val="24"/>
+        </w:rPr>
+        <w:t>Construcción de la pregunta de diseño, público objetivo y formulación de la definición del problema.</w:t>
+      </w:r>
+    </w:p>
+    <w:p>
+      <w:pPr>
+        <w:rPr>
+          <w:rFonts w:ascii="Arial" w:hAnsi="Arial" w:cs="Arial"/>
+          <w:sz w:val="24"/>
+          <w:szCs w:val="24"/>
+        </w:rPr>
+      </w:pPr>
+    </w:p>
+    <w:p>
+      <w:pPr>
+        <w:pStyle w:val="Ttulo2"/>
+      </w:pPr>
+      <w:r>
+        <w:t>Entrega 2.</w:t>
+      </w:r>
+    </w:p>
+    <w:p/>
+    <w:p>
+      <w:pPr>
+        <w:rPr>
+          <w:rFonts w:ascii="Arial" w:hAnsi="Arial" w:cs="Arial"/>
+          <w:sz w:val="24"/>
+          <w:szCs w:val="24"/>
+        </w:rPr>
+      </w:pPr>
+      <w:r>
+        <w:rPr>
+          <w:rFonts w:ascii="Arial" w:hAnsi="Arial" w:cs="Arial"/>
+          <w:sz w:val="24"/>
+          <w:szCs w:val="24"/>
+        </w:rPr>
+        <w:t>Tener en cuenta la retroalimentación de las docentes en la entrega uno para “volver a hacer” esta entrega y tener bases sólidas para la entrega 2.</w:t>
+      </w:r>
+    </w:p>
+    <w:p>
+      <w:pPr>
+        <w:rPr>
+          <w:rFonts w:ascii="Arial" w:hAnsi="Arial" w:cs="Arial"/>
+          <w:sz w:val="24"/>
+          <w:szCs w:val="24"/>
+        </w:rPr>
+      </w:pPr>
+      <w:r>
+        <w:rPr>
+          <w:rFonts w:ascii="Arial" w:hAnsi="Arial" w:cs="Arial"/>
+          <w:sz w:val="24"/>
+          <w:szCs w:val="24"/>
+        </w:rPr>
+        <w:t>Realizar el formato de ideación paso a paso.</w:t>
+      </w:r>
+    </w:p>
+    <w:p>
+      <w:pPr>
+        <w:rPr>
+          <w:rFonts w:ascii="Arial" w:hAnsi="Arial" w:cs="Arial"/>
+          <w:sz w:val="24"/>
+          <w:szCs w:val="24"/>
+        </w:rPr>
+      </w:pPr>
+      <w:r>
+        <w:rPr>
+          <w:rFonts w:ascii="Arial" w:hAnsi="Arial" w:cs="Arial"/>
+          <w:sz w:val="24"/>
+          <w:szCs w:val="24"/>
+        </w:rPr>
+        <w:t>Hacer los infográficos con diferentes enfoques.</w:t>
+      </w:r>
     </w:p>
     <w:sectPr>
       <w:pgSz w:w="12240" w:h="15840"/>
@@ -2178,7 +3026,7 @@
 </file>
 
 <file path=customXml/itemProps1.xml><?xml version="1.0" encoding="utf-8"?>
-<ds:datastoreItem xmlns:ds="http://schemas.openxmlformats.org/officeDocument/2006/customXml" ds:itemID="{783D8CF9-2D32-44D0-BE9B-3451B3502494}">
+<ds:datastoreItem xmlns:ds="http://schemas.openxmlformats.org/officeDocument/2006/customXml" ds:itemID="{915DFFDA-E379-4DC5-B604-0D89AF8B0FCF}">
   <ds:schemaRefs>
     <ds:schemaRef ds:uri="http://schemas.openxmlformats.org/officeDocument/2006/bibliography"/>
   </ds:schemaRefs>

</xml_diff>